<commit_message>
Aktionsreferat fra vejledermøde 31.11.2016
</commit_message>
<xml_diff>
--- a/Mødereferater/Vejledermøder/Aktionsreferat_skabelon_v_03112016.docx
+++ b/Mødereferater/Vejledermøder/Aktionsreferat_skabelon_v_03112016.docx
@@ -685,7 +685,23 @@
                 <w:sz w:val="20"/>
                 <w:szCs w:val="20"/>
               </w:rPr>
-              <w:t>Qutes</w:t>
+              <w:t>Q</w:t>
+            </w:r>
+            <w:r>
+              <w:rPr>
+                <w:rFonts w:ascii="Verdana" w:hAnsi="Verdana"/>
+                <w:sz w:val="20"/>
+                <w:szCs w:val="20"/>
+              </w:rPr>
+              <w:t>uo</w:t>
+            </w:r>
+            <w:r>
+              <w:rPr>
+                <w:rFonts w:ascii="Verdana" w:hAnsi="Verdana"/>
+                <w:sz w:val="20"/>
+                <w:szCs w:val="20"/>
+              </w:rPr>
+              <w:t>tes</w:t>
             </w:r>
             <w:proofErr w:type="spellEnd"/>
           </w:p>
@@ -1086,6 +1102,8 @@
                 <w:szCs w:val="20"/>
               </w:rPr>
             </w:pPr>
+            <w:bookmarkStart w:id="0" w:name="_GoBack"/>
+            <w:bookmarkEnd w:id="0"/>
           </w:p>
           <w:p>
             <w:pPr>
@@ -1341,8 +1359,6 @@
                 <w:szCs w:val="20"/>
               </w:rPr>
             </w:pPr>
-            <w:bookmarkStart w:id="0" w:name="_GoBack"/>
-            <w:bookmarkEnd w:id="0"/>
           </w:p>
         </w:tc>
         <w:tc>

</xml_diff>